<commit_message>
added more content in URS and SDD documents
</commit_message>
<xml_diff>
--- a/Design/userRequirementSpecification_HomeLoan_monitor.docx
+++ b/Design/userRequirementSpecification_HomeLoan_monitor.docx
@@ -2798,7 +2798,15 @@
           <w:sz w:val="24"/>
           <w:szCs w:val="32"/>
         </w:rPr>
-        <w:t>is to define the functionality, behavio</w:t>
+        <w:t xml:space="preserve">is to define the functionality, </w:t>
+      </w:r>
+      <w:proofErr w:type="spellStart"/>
+      <w:r>
+        <w:rPr>
+          <w:sz w:val="24"/>
+          <w:szCs w:val="32"/>
+        </w:rPr>
+        <w:t>behavio</w:t>
       </w:r>
       <w:r>
         <w:rPr>
@@ -2814,6 +2822,7 @@
         </w:rPr>
         <w:t>r</w:t>
       </w:r>
+      <w:proofErr w:type="spellEnd"/>
       <w:r>
         <w:rPr>
           <w:sz w:val="24"/>
@@ -2857,7 +2866,23 @@
           <w:sz w:val="24"/>
           <w:szCs w:val="32"/>
         </w:rPr>
-        <w:t>The home loan monitor is designed for users to track their mortgages, update existing ones, and create transaction reports. The ultimate goal is for users to track how much they will be able to save on interest by making extra payments and to see the difference between each transaction</w:t>
+        <w:t xml:space="preserve">The home loan monitor is designed for users to track their mortgages, update existing ones, and create transaction reports. The </w:t>
+      </w:r>
+      <w:proofErr w:type="gramStart"/>
+      <w:r>
+        <w:rPr>
+          <w:sz w:val="24"/>
+          <w:szCs w:val="32"/>
+        </w:rPr>
+        <w:t>ultimate goal</w:t>
+      </w:r>
+      <w:proofErr w:type="gramEnd"/>
+      <w:r>
+        <w:rPr>
+          <w:sz w:val="24"/>
+          <w:szCs w:val="32"/>
+        </w:rPr>
+        <w:t xml:space="preserve"> is for users to track how much they will be able to save on interest by making extra payments and to see the difference between each transaction</w:t>
       </w:r>
       <w:r>
         <w:rPr>
@@ -2940,8 +2965,8 @@
           <w:szCs w:val="24"/>
         </w:rPr>
       </w:pPr>
-      <w:bookmarkStart w:id="8" w:name="_Toc87680546"/>
-      <w:bookmarkStart w:id="9" w:name="_Toc164109338"/>
+      <w:bookmarkStart w:id="8" w:name="_Toc164109338"/>
+      <w:bookmarkStart w:id="9" w:name="_Toc87680546"/>
       <w:r>
         <w:rPr>
           <w:sz w:val="24"/>
@@ -2956,7 +2981,7 @@
         </w:rPr>
         <w:t>Scope</w:t>
       </w:r>
-      <w:bookmarkEnd w:id="9"/>
+      <w:bookmarkEnd w:id="8"/>
     </w:p>
     <w:p>
       <w:pPr>
@@ -3088,6 +3113,57 @@
         <w:spacing w:line="276" w:lineRule="auto"/>
         <w:ind w:left="1080"/>
         <w:rPr>
+          <w:sz w:val="24"/>
+          <w:szCs w:val="32"/>
+        </w:rPr>
+      </w:pPr>
+      <w:r>
+        <w:rPr>
+          <w:b/>
+          <w:bCs/>
+          <w:sz w:val="24"/>
+          <w:szCs w:val="32"/>
+        </w:rPr>
+        <w:t>Scope:</w:t>
+      </w:r>
+      <w:r>
+        <w:rPr>
+          <w:sz w:val="24"/>
+          <w:szCs w:val="32"/>
+        </w:rPr>
+        <w:t xml:space="preserve"> This functionality covers the setup process for creating a new mortgage with all </w:t>
+      </w:r>
+      <w:r>
+        <w:rPr>
+          <w:sz w:val="24"/>
+          <w:szCs w:val="32"/>
+        </w:rPr>
+        <w:t xml:space="preserve">the </w:t>
+      </w:r>
+      <w:r>
+        <w:rPr>
+          <w:sz w:val="24"/>
+          <w:szCs w:val="32"/>
+        </w:rPr>
+        <w:t>necessary details required for calculation and management.</w:t>
+      </w:r>
+      <w:r>
+        <w:rPr>
+          <w:sz w:val="24"/>
+          <w:szCs w:val="32"/>
+        </w:rPr>
+        <w:t xml:space="preserve"> </w:t>
+      </w:r>
+    </w:p>
+    <w:p>
+      <w:pPr>
+        <w:pStyle w:val="ListParagraph"/>
+        <w:numPr>
+          <w:ilvl w:val="0"/>
+          <w:numId w:val="16"/>
+        </w:numPr>
+        <w:spacing w:line="276" w:lineRule="auto"/>
+        <w:rPr>
           <w:i/>
           <w:iCs/>
           <w:sz w:val="24"/>
@@ -3096,47 +3172,17 @@
       </w:pPr>
       <w:r>
         <w:rPr>
-          <w:b/>
-          <w:bCs/>
-          <w:sz w:val="24"/>
-          <w:szCs w:val="32"/>
-        </w:rPr>
-        <w:t>Scope:</w:t>
-      </w:r>
-      <w:r>
-        <w:rPr>
-          <w:sz w:val="24"/>
-          <w:szCs w:val="32"/>
-        </w:rPr>
-        <w:t xml:space="preserve"> This functionality covers the setup process for creating a new mortgage with all </w:t>
-      </w:r>
-      <w:r>
-        <w:rPr>
-          <w:sz w:val="24"/>
-          <w:szCs w:val="32"/>
-        </w:rPr>
-        <w:t xml:space="preserve">the </w:t>
-      </w:r>
-      <w:r>
-        <w:rPr>
-          <w:sz w:val="24"/>
-          <w:szCs w:val="32"/>
-        </w:rPr>
-        <w:t>necessary details required for calculation and management.</w:t>
-      </w:r>
-      <w:r>
-        <w:rPr>
-          <w:sz w:val="24"/>
-          <w:szCs w:val="32"/>
-        </w:rPr>
-        <w:t xml:space="preserve"> </w:t>
-      </w:r>
-      <w:r>
-        <w:rPr>
-          <w:sz w:val="24"/>
-          <w:szCs w:val="32"/>
-        </w:rPr>
-        <w:t>It's important to make sure that users can easily navigate through this setup process and that it accommodates various types of mortgages and inputs.</w:t>
+          <w:sz w:val="24"/>
+          <w:szCs w:val="32"/>
+        </w:rPr>
+        <w:t>Make</w:t>
+      </w:r>
+      <w:r>
+        <w:rPr>
+          <w:sz w:val="24"/>
+          <w:szCs w:val="32"/>
+        </w:rPr>
+        <w:t xml:space="preserve"> sure that users can easily navigate through this setup process and that it accommodates various types of mortgages and inputs.</w:t>
       </w:r>
     </w:p>
     <w:p>
@@ -3201,7 +3247,23 @@
           <w:sz w:val="24"/>
           <w:szCs w:val="32"/>
         </w:rPr>
-        <w:t xml:space="preserve">sers have the ability to modify existing mortgage details, including changing dates, principals, interest rates, terms, overriding payments, </w:t>
+        <w:t xml:space="preserve">sers </w:t>
+      </w:r>
+      <w:proofErr w:type="gramStart"/>
+      <w:r>
+        <w:rPr>
+          <w:sz w:val="24"/>
+          <w:szCs w:val="32"/>
+        </w:rPr>
+        <w:t>have the ability to</w:t>
+      </w:r>
+      <w:proofErr w:type="gramEnd"/>
+      <w:r>
+        <w:rPr>
+          <w:sz w:val="24"/>
+          <w:szCs w:val="32"/>
+        </w:rPr>
+        <w:t xml:space="preserve"> modify existing mortgage details, including changing dates, principals, interest rates, terms, overriding payments, </w:t>
       </w:r>
       <w:r>
         <w:rPr>
@@ -3258,6 +3320,20 @@
         </w:rPr>
         <w:t xml:space="preserve"> </w:t>
       </w:r>
+    </w:p>
+    <w:p>
+      <w:pPr>
+        <w:pStyle w:val="ListParagraph"/>
+        <w:numPr>
+          <w:ilvl w:val="0"/>
+          <w:numId w:val="16"/>
+        </w:numPr>
+        <w:spacing w:line="276" w:lineRule="auto"/>
+        <w:rPr>
+          <w:sz w:val="24"/>
+          <w:szCs w:val="32"/>
+        </w:rPr>
+      </w:pPr>
       <w:r>
         <w:rPr>
           <w:sz w:val="24"/>
@@ -3360,8 +3436,11 @@
     <w:p>
       <w:pPr>
         <w:pStyle w:val="ListParagraph"/>
-        <w:spacing w:line="276" w:lineRule="auto"/>
-        <w:ind w:left="1080"/>
+        <w:numPr>
+          <w:ilvl w:val="0"/>
+          <w:numId w:val="16"/>
+        </w:numPr>
+        <w:spacing w:line="276" w:lineRule="auto"/>
         <w:rPr>
           <w:sz w:val="24"/>
           <w:szCs w:val="32"/>
@@ -3470,7 +3549,23 @@
           <w:sz w:val="24"/>
           <w:szCs w:val="32"/>
         </w:rPr>
-        <w:t xml:space="preserve"> This functionality enables users to make adjustments to specific aspects of their mortgage agreements, such as payment schedules or loan terms, to better suit their needs or preferences</w:t>
+        <w:t xml:space="preserve"> This functionality enables users to </w:t>
+      </w:r>
+      <w:proofErr w:type="gramStart"/>
+      <w:r>
+        <w:rPr>
+          <w:sz w:val="24"/>
+          <w:szCs w:val="32"/>
+        </w:rPr>
+        <w:t>make adjustments to</w:t>
+      </w:r>
+      <w:proofErr w:type="gramEnd"/>
+      <w:r>
+        <w:rPr>
+          <w:sz w:val="24"/>
+          <w:szCs w:val="32"/>
+        </w:rPr>
+        <w:t xml:space="preserve"> specific aspects of their mortgage agreements, such as payment schedules or loan terms, to better suit their needs or preferences</w:t>
       </w:r>
       <w:r>
         <w:rPr>
@@ -3483,19 +3578,29 @@
     <w:p>
       <w:pPr>
         <w:pStyle w:val="ListParagraph"/>
-        <w:spacing w:line="276" w:lineRule="auto"/>
-        <w:ind w:left="1080"/>
-        <w:rPr>
-          <w:sz w:val="24"/>
-          <w:szCs w:val="32"/>
-        </w:rPr>
-      </w:pPr>
-      <w:r>
-        <w:rPr>
-          <w:sz w:val="24"/>
-          <w:szCs w:val="32"/>
-        </w:rPr>
-        <w:t>Ensure proper validation to prevent erroneous changes and maintain data accuracy and consistency.</w:t>
+        <w:numPr>
+          <w:ilvl w:val="0"/>
+          <w:numId w:val="16"/>
+        </w:numPr>
+        <w:spacing w:line="276" w:lineRule="auto"/>
+        <w:rPr>
+          <w:sz w:val="24"/>
+          <w:szCs w:val="32"/>
+        </w:rPr>
+      </w:pPr>
+      <w:r>
+        <w:rPr>
+          <w:sz w:val="24"/>
+          <w:szCs w:val="32"/>
+        </w:rPr>
+        <w:t>Make sure</w:t>
+      </w:r>
+      <w:r>
+        <w:rPr>
+          <w:sz w:val="24"/>
+          <w:szCs w:val="32"/>
+        </w:rPr>
+        <w:t xml:space="preserve"> proper validation to prevent erroneous changes and maintain data accuracy and consistency.</w:t>
       </w:r>
     </w:p>
     <w:p>
@@ -3621,7 +3726,28 @@
           <w:sz w:val="24"/>
           <w:szCs w:val="32"/>
         </w:rPr>
-        <w:t xml:space="preserve">Ensure that </w:t>
+        <w:t>Make</w:t>
+      </w:r>
+      <w:r>
+        <w:rPr>
+          <w:sz w:val="24"/>
+          <w:szCs w:val="32"/>
+        </w:rPr>
+        <w:t xml:space="preserve"> </w:t>
+      </w:r>
+      <w:r>
+        <w:rPr>
+          <w:sz w:val="24"/>
+          <w:szCs w:val="32"/>
+        </w:rPr>
+        <w:t xml:space="preserve">sure </w:t>
+      </w:r>
+      <w:r>
+        <w:rPr>
+          <w:sz w:val="24"/>
+          <w:szCs w:val="32"/>
+        </w:rPr>
+        <w:t xml:space="preserve">that </w:t>
       </w:r>
       <w:r>
         <w:rPr>
@@ -4445,7 +4571,7 @@
         <w:spacing w:line="276" w:lineRule="auto"/>
       </w:pPr>
       <w:bookmarkStart w:id="11" w:name="_Toc126990435"/>
-      <w:bookmarkEnd w:id="8"/>
+      <w:bookmarkEnd w:id="9"/>
       <w:r>
         <w:br w:type="page"/>
       </w:r>
@@ -4521,7 +4647,23 @@
           <w:sz w:val="24"/>
           <w:szCs w:val="32"/>
         </w:rPr>
-        <w:t>We will provide software design description documentation to provide more in-depth technical information. From the users' views and expectations, the ultimate goal is to be able to track multiple mortgages and figure out how much actual savings can be achieved by making extra payments.</w:t>
+        <w:t xml:space="preserve">We will provide software design description documentation to provide more in-depth technical information. From the users' views and expectations, the </w:t>
+      </w:r>
+      <w:proofErr w:type="gramStart"/>
+      <w:r>
+        <w:rPr>
+          <w:sz w:val="24"/>
+          <w:szCs w:val="32"/>
+        </w:rPr>
+        <w:t>ultimate goal</w:t>
+      </w:r>
+      <w:proofErr w:type="gramEnd"/>
+      <w:r>
+        <w:rPr>
+          <w:sz w:val="24"/>
+          <w:szCs w:val="32"/>
+        </w:rPr>
+        <w:t xml:space="preserve"> is to be able to track multiple mortgages and figure out how much actual savings can be achieved by making extra payments.</w:t>
       </w:r>
     </w:p>
     <w:p>
@@ -5118,6 +5260,227 @@
     </w:p>
     <w:p>
       <w:pPr>
+        <w:pStyle w:val="ListParagraph"/>
+        <w:numPr>
+          <w:ilvl w:val="0"/>
+          <w:numId w:val="22"/>
+        </w:numPr>
+        <w:spacing w:line="276" w:lineRule="auto"/>
+        <w:rPr>
+          <w:sz w:val="24"/>
+          <w:szCs w:val="32"/>
+        </w:rPr>
+      </w:pPr>
+      <w:r>
+        <w:rPr>
+          <w:sz w:val="24"/>
+          <w:szCs w:val="32"/>
+        </w:rPr>
+        <w:t xml:space="preserve">Personalization: </w:t>
+      </w:r>
+    </w:p>
+    <w:p>
+      <w:pPr>
+        <w:pStyle w:val="ListParagraph"/>
+        <w:numPr>
+          <w:ilvl w:val="0"/>
+          <w:numId w:val="16"/>
+        </w:numPr>
+        <w:spacing w:line="276" w:lineRule="auto"/>
+        <w:rPr>
+          <w:sz w:val="24"/>
+          <w:szCs w:val="32"/>
+        </w:rPr>
+      </w:pPr>
+      <w:r>
+        <w:rPr>
+          <w:sz w:val="24"/>
+          <w:szCs w:val="32"/>
+        </w:rPr>
+        <w:t>Analysis: U</w:t>
+      </w:r>
+      <w:r>
+        <w:rPr>
+          <w:sz w:val="24"/>
+          <w:szCs w:val="32"/>
+        </w:rPr>
+        <w:t>sers should have the flexibility to edit or delete historical transactions to ensure the accuracy of their financial records.</w:t>
+      </w:r>
+    </w:p>
+    <w:p>
+      <w:pPr>
+        <w:pStyle w:val="ListParagraph"/>
+        <w:numPr>
+          <w:ilvl w:val="0"/>
+          <w:numId w:val="16"/>
+        </w:numPr>
+        <w:spacing w:line="276" w:lineRule="auto"/>
+        <w:rPr>
+          <w:sz w:val="24"/>
+          <w:szCs w:val="32"/>
+        </w:rPr>
+      </w:pPr>
+      <w:r>
+        <w:rPr>
+          <w:sz w:val="24"/>
+          <w:szCs w:val="32"/>
+        </w:rPr>
+        <w:t>Reflection: U</w:t>
+      </w:r>
+      <w:r>
+        <w:rPr>
+          <w:sz w:val="24"/>
+          <w:szCs w:val="32"/>
+        </w:rPr>
+        <w:t>sers with full control over their dashboard</w:t>
+      </w:r>
+      <w:r>
+        <w:rPr>
+          <w:sz w:val="24"/>
+          <w:szCs w:val="32"/>
+        </w:rPr>
+        <w:t xml:space="preserve"> and </w:t>
+      </w:r>
+      <w:r>
+        <w:rPr>
+          <w:sz w:val="24"/>
+          <w:szCs w:val="32"/>
+        </w:rPr>
+        <w:t>mortgage details</w:t>
+      </w:r>
+      <w:r>
+        <w:rPr>
+          <w:sz w:val="24"/>
+          <w:szCs w:val="32"/>
+        </w:rPr>
+        <w:t xml:space="preserve"> and </w:t>
+      </w:r>
+      <w:r>
+        <w:rPr>
+          <w:sz w:val="24"/>
+          <w:szCs w:val="32"/>
+        </w:rPr>
+        <w:t>implement user-friendly editing and deletion options for historical transactions, allowing users to easily make changes as needed.</w:t>
+      </w:r>
+    </w:p>
+    <w:p>
+      <w:pPr>
+        <w:pStyle w:val="ListParagraph"/>
+        <w:spacing w:line="276" w:lineRule="auto"/>
+        <w:ind w:left="1080"/>
+        <w:rPr>
+          <w:sz w:val="24"/>
+          <w:szCs w:val="32"/>
+        </w:rPr>
+      </w:pPr>
+    </w:p>
+    <w:p>
+      <w:pPr>
+        <w:pStyle w:val="ListParagraph"/>
+        <w:numPr>
+          <w:ilvl w:val="0"/>
+          <w:numId w:val="22"/>
+        </w:numPr>
+        <w:spacing w:line="276" w:lineRule="auto"/>
+        <w:rPr>
+          <w:sz w:val="24"/>
+          <w:szCs w:val="32"/>
+        </w:rPr>
+      </w:pPr>
+      <w:r>
+        <w:rPr>
+          <w:sz w:val="24"/>
+          <w:szCs w:val="32"/>
+        </w:rPr>
+        <w:t>Intuitive interface:</w:t>
+      </w:r>
+    </w:p>
+    <w:p>
+      <w:pPr>
+        <w:pStyle w:val="ListParagraph"/>
+        <w:numPr>
+          <w:ilvl w:val="0"/>
+          <w:numId w:val="16"/>
+        </w:numPr>
+        <w:spacing w:line="276" w:lineRule="auto"/>
+        <w:rPr>
+          <w:sz w:val="24"/>
+          <w:szCs w:val="32"/>
+        </w:rPr>
+      </w:pPr>
+      <w:r>
+        <w:rPr>
+          <w:sz w:val="24"/>
+          <w:szCs w:val="32"/>
+        </w:rPr>
+        <w:t>Analysis</w:t>
+      </w:r>
+      <w:r>
+        <w:rPr>
+          <w:sz w:val="24"/>
+          <w:szCs w:val="32"/>
+        </w:rPr>
+        <w:t xml:space="preserve">: </w:t>
+      </w:r>
+      <w:r>
+        <w:rPr>
+          <w:sz w:val="24"/>
+          <w:szCs w:val="32"/>
+        </w:rPr>
+        <w:t xml:space="preserve">An intuitive interface is </w:t>
+      </w:r>
+      <w:r>
+        <w:rPr>
+          <w:sz w:val="24"/>
+          <w:szCs w:val="32"/>
+        </w:rPr>
+        <w:t>important</w:t>
+      </w:r>
+      <w:r>
+        <w:rPr>
+          <w:sz w:val="24"/>
+          <w:szCs w:val="32"/>
+        </w:rPr>
+        <w:t xml:space="preserve"> for ensuring that users can easily navigate the mortgage management system and access its features without confusion.</w:t>
+      </w:r>
+    </w:p>
+    <w:p>
+      <w:pPr>
+        <w:pStyle w:val="ListParagraph"/>
+        <w:numPr>
+          <w:ilvl w:val="0"/>
+          <w:numId w:val="16"/>
+        </w:numPr>
+        <w:spacing w:line="276" w:lineRule="auto"/>
+        <w:rPr>
+          <w:sz w:val="24"/>
+          <w:szCs w:val="32"/>
+        </w:rPr>
+      </w:pPr>
+      <w:r>
+        <w:rPr>
+          <w:sz w:val="24"/>
+          <w:szCs w:val="32"/>
+        </w:rPr>
+        <w:t>Reflection:</w:t>
+      </w:r>
+      <w:r>
+        <w:rPr>
+          <w:sz w:val="24"/>
+          <w:szCs w:val="32"/>
+        </w:rPr>
+        <w:t xml:space="preserve"> W</w:t>
+      </w:r>
+      <w:r>
+        <w:rPr>
+          <w:sz w:val="24"/>
+          <w:szCs w:val="32"/>
+        </w:rPr>
+        <w:t>e need to conduct usability testing and gather feedback from users to identify any pain points or areas of confusion. Based on this feedback, we can refine the interface design to ensure that it meets users' needs and expectations. Regular usability evaluations and updates are essential to maintain the system's usability over time.</w:t>
+      </w:r>
+    </w:p>
+    <w:p>
+      <w:pPr>
         <w:pStyle w:val="Heading1"/>
         <w:spacing w:line="276" w:lineRule="auto"/>
       </w:pPr>
@@ -5146,10 +5509,10 @@
         </w:tabs>
         <w:spacing w:line="276" w:lineRule="auto"/>
       </w:pPr>
-      <w:bookmarkStart w:id="17" w:name="_Toc126990452"/>
-      <w:bookmarkStart w:id="18" w:name="_Toc108452226"/>
-      <w:bookmarkStart w:id="19" w:name="_Toc108520349"/>
-      <w:bookmarkStart w:id="20" w:name="_Toc164109343"/>
+      <w:bookmarkStart w:id="17" w:name="_Toc164109343"/>
+      <w:bookmarkStart w:id="18" w:name="_Toc126990452"/>
+      <w:bookmarkStart w:id="19" w:name="_Toc108452226"/>
+      <w:bookmarkStart w:id="20" w:name="_Toc108520349"/>
       <w:r>
         <w:t xml:space="preserve">Section </w:t>
       </w:r>
@@ -5159,11 +5522,11 @@
       <w:r>
         <w:t>. Conclusion</w:t>
       </w:r>
-      <w:bookmarkEnd w:id="20"/>
-    </w:p>
-    <w:bookmarkEnd w:id="17"/>
+      <w:bookmarkEnd w:id="17"/>
+    </w:p>
     <w:bookmarkEnd w:id="18"/>
     <w:bookmarkEnd w:id="19"/>
+    <w:bookmarkEnd w:id="20"/>
     <w:p>
       <w:pPr>
         <w:spacing w:line="276" w:lineRule="auto"/>
@@ -10010,12 +10373,6 @@
 </file>
 
 <file path=customXml/item1.xml><?xml version="1.0" encoding="utf-8"?>
-<LongProperties xmlns="http://schemas.microsoft.com/office/2006/metadata/longProperties">
-  <LongProp xmlns="" name="WorkflowChangePath"><![CDATA[4e7f0d7b-af58-4d14-a711-25a4e8942f2a,4;4e7f0d7b-af58-4d14-a711-25a4e8942f2a,4;4e7f0d7b-af58-4d14-a711-25a4e8942f2a,4;4e7f0d7b-af58-4d14-a711-25a4e8942f2a,4;4e7f0d7b-af58-4d14-a711-25a4e8942f2a,4;4e7f0d7b-af58-4d14-a711-25a4e8942f2a,4;4e7f0d7b-af58-4d14-a711-25a4e8942f2a,4;]]></LongProp>
-</LongProperties>
-</file>
-
-<file path=customXml/item2.xml><?xml version="1.0" encoding="utf-8"?>
 <ct:contentTypeSchema xmlns:ct="http://schemas.microsoft.com/office/2006/metadata/contentType" xmlns:ma="http://schemas.microsoft.com/office/2006/metadata/properties/metaAttributes" ct:_="" ma:_="" ma:contentTypeName="Document" ma:contentTypeID="0x010100BC37E061906B8D41B78466604C53C4AE" ma:contentTypeVersion="25" ma:contentTypeDescription="Create a new document." ma:contentTypeScope="" ma:versionID="fbcb602eb8b44ced1b3939a416a8b210">
   <xsd:schema xmlns:xsd="http://www.w3.org/2001/XMLSchema" xmlns:xs="http://www.w3.org/2001/XMLSchema" xmlns:p="http://schemas.microsoft.com/office/2006/metadata/properties" xmlns:ns2="1624d5a5-934e-431c-bdeb-2205adc15921" targetNamespace="http://schemas.microsoft.com/office/2006/metadata/properties" ma:root="true" ma:fieldsID="9f935a842d49f0e44ed3a19411bb59f6" ns2:_="">
     <xsd:import namespace="1624d5a5-934e-431c-bdeb-2205adc15921"/>
@@ -10283,8 +10640,19 @@
 </ct:contentTypeSchema>
 </file>
 
+<file path=customXml/item2.xml><?xml version="1.0" encoding="utf-8"?>
+<LongProperties xmlns="http://schemas.microsoft.com/office/2006/metadata/longProperties">
+  <LongProp xmlns="" name="WorkflowChangePath"><![CDATA[4e7f0d7b-af58-4d14-a711-25a4e8942f2a,4;4e7f0d7b-af58-4d14-a711-25a4e8942f2a,4;4e7f0d7b-af58-4d14-a711-25a4e8942f2a,4;4e7f0d7b-af58-4d14-a711-25a4e8942f2a,4;4e7f0d7b-af58-4d14-a711-25a4e8942f2a,4;4e7f0d7b-af58-4d14-a711-25a4e8942f2a,4;4e7f0d7b-af58-4d14-a711-25a4e8942f2a,4;]]></LongProp>
+</LongProperties>
+</file>
+
 <file path=customXml/item3.xml><?xml version="1.0" encoding="utf-8"?>
-<b:Sources xmlns:b="http://schemas.openxmlformats.org/officeDocument/2006/bibliography" xmlns="http://schemas.openxmlformats.org/officeDocument/2006/bibliography" SelectedStyle="\APASixthEditionOfficeOnline.xsl" StyleName="APA" Version="6"/>
+<?mso-contentType ?>
+<FormTemplates xmlns="http://schemas.microsoft.com/sharepoint/v3/contenttype/forms">
+  <Display>DocumentLibraryForm</Display>
+  <Edit>DocumentLibraryForm</Edit>
+  <New>DocumentLibraryForm</New>
+</FormTemplates>
 </file>
 
 <file path=customXml/item4.xml><?xml version="1.0" encoding="utf-8"?>
@@ -10310,24 +10678,10 @@
 </file>
 
 <file path=customXml/item5.xml><?xml version="1.0" encoding="utf-8"?>
-<?mso-contentType ?>
-<FormTemplates xmlns="http://schemas.microsoft.com/sharepoint/v3/contenttype/forms">
-  <Display>DocumentLibraryForm</Display>
-  <Edit>DocumentLibraryForm</Edit>
-  <New>DocumentLibraryForm</New>
-</FormTemplates>
+<b:Sources xmlns:b="http://schemas.openxmlformats.org/officeDocument/2006/bibliography" xmlns="http://schemas.openxmlformats.org/officeDocument/2006/bibliography" SelectedStyle="\APASixthEditionOfficeOnline.xsl" StyleName="APA" Version="6"/>
 </file>
 
 <file path=customXml/itemProps1.xml><?xml version="1.0" encoding="utf-8"?>
-<ds:datastoreItem xmlns:ds="http://schemas.openxmlformats.org/officeDocument/2006/customXml" ds:itemID="{2749BD40-D4EA-4B51-8EAC-12F49C371185}">
-  <ds:schemaRefs>
-    <ds:schemaRef ds:uri="http://schemas.microsoft.com/office/2006/metadata/longProperties"/>
-    <ds:schemaRef ds:uri=""/>
-  </ds:schemaRefs>
-</ds:datastoreItem>
-</file>
-
-<file path=customXml/itemProps2.xml><?xml version="1.0" encoding="utf-8"?>
 <ds:datastoreItem xmlns:ds="http://schemas.openxmlformats.org/officeDocument/2006/customXml" ds:itemID="{58213435-0A4F-4E5F-8A2C-8DC5CA820461}">
   <ds:schemaRefs>
     <ds:schemaRef ds:uri="http://schemas.microsoft.com/office/2006/metadata/contentType"/>
@@ -10345,10 +10699,19 @@
 </ds:datastoreItem>
 </file>
 
+<file path=customXml/itemProps2.xml><?xml version="1.0" encoding="utf-8"?>
+<ds:datastoreItem xmlns:ds="http://schemas.openxmlformats.org/officeDocument/2006/customXml" ds:itemID="{2749BD40-D4EA-4B51-8EAC-12F49C371185}">
+  <ds:schemaRefs>
+    <ds:schemaRef ds:uri="http://schemas.microsoft.com/office/2006/metadata/longProperties"/>
+    <ds:schemaRef ds:uri=""/>
+  </ds:schemaRefs>
+</ds:datastoreItem>
+</file>
+
 <file path=customXml/itemProps3.xml><?xml version="1.0" encoding="utf-8"?>
-<ds:datastoreItem xmlns:ds="http://schemas.openxmlformats.org/officeDocument/2006/customXml" ds:itemID="{E696D563-82B3-443A-873D-BB12BDB4D867}">
+<ds:datastoreItem xmlns:ds="http://schemas.openxmlformats.org/officeDocument/2006/customXml" ds:itemID="{A3985A5D-A2B5-44E7-AA09-636277E5C964}">
   <ds:schemaRefs>
-    <ds:schemaRef ds:uri="http://schemas.openxmlformats.org/officeDocument/2006/bibliography"/>
+    <ds:schemaRef ds:uri="http://schemas.microsoft.com/sharepoint/v3/contenttype/forms"/>
   </ds:schemaRefs>
 </ds:datastoreItem>
 </file>
@@ -10364,9 +10727,9 @@
 </file>
 
 <file path=customXml/itemProps5.xml><?xml version="1.0" encoding="utf-8"?>
-<ds:datastoreItem xmlns:ds="http://schemas.openxmlformats.org/officeDocument/2006/customXml" ds:itemID="{A3985A5D-A2B5-44E7-AA09-636277E5C964}">
+<ds:datastoreItem xmlns:ds="http://schemas.openxmlformats.org/officeDocument/2006/customXml" ds:itemID="{E696D563-82B3-443A-873D-BB12BDB4D867}">
   <ds:schemaRefs>
-    <ds:schemaRef ds:uri="http://schemas.microsoft.com/sharepoint/v3/contenttype/forms"/>
+    <ds:schemaRef ds:uri="http://schemas.openxmlformats.org/officeDocument/2006/bibliography"/>
   </ds:schemaRefs>
 </ds:datastoreItem>
 </file>
</xml_diff>

<commit_message>
Completed SDD and URS docs. Created a testing framework template
</commit_message>
<xml_diff>
--- a/Design/userRequirementSpecification_HomeLoan_monitor.docx
+++ b/Design/userRequirementSpecification_HomeLoan_monitor.docx
@@ -1879,7 +1879,7 @@
         </w:rPr>
         <w:fldChar w:fldCharType="separate"/>
       </w:r>
-      <w:hyperlink w:anchor="_Toc164109334" w:history="1">
+      <w:hyperlink w:anchor="_Toc164193553" w:history="1">
         <w:r>
           <w:rPr>
             <w:rStyle w:val="Hyperlink"/>
@@ -1924,7 +1924,7 @@
             <w:noProof/>
             <w:webHidden/>
           </w:rPr>
-          <w:instrText xml:space="preserve"> PAGEREF _Toc164109334 \h </w:instrText>
+          <w:instrText xml:space="preserve"> PAGEREF _Toc164193553 \h </w:instrText>
         </w:r>
         <w:r>
           <w:rPr>
@@ -1966,7 +1966,7 @@
           <w14:ligatures w14:val="standardContextual"/>
         </w:rPr>
       </w:pPr>
-      <w:hyperlink w:anchor="_Toc164109335" w:history="1">
+      <w:hyperlink w:anchor="_Toc164193554" w:history="1">
         <w:r>
           <w:rPr>
             <w:rStyle w:val="Hyperlink"/>
@@ -2005,7 +2005,7 @@
           <w:rPr>
             <w:webHidden/>
           </w:rPr>
-          <w:instrText xml:space="preserve"> PAGEREF _Toc164109335 \h </w:instrText>
+          <w:instrText xml:space="preserve"> PAGEREF _Toc164193554 \h </w:instrText>
         </w:r>
         <w:r>
           <w:rPr>
@@ -2043,7 +2043,7 @@
           <w14:ligatures w14:val="standardContextual"/>
         </w:rPr>
       </w:pPr>
-      <w:hyperlink w:anchor="_Toc164109336" w:history="1">
+      <w:hyperlink w:anchor="_Toc164193555" w:history="1">
         <w:r>
           <w:rPr>
             <w:rStyle w:val="Hyperlink"/>
@@ -2082,7 +2082,7 @@
           <w:rPr>
             <w:webHidden/>
           </w:rPr>
-          <w:instrText xml:space="preserve"> PAGEREF _Toc164109336 \h </w:instrText>
+          <w:instrText xml:space="preserve"> PAGEREF _Toc164193555 \h </w:instrText>
         </w:r>
         <w:r>
           <w:rPr>
@@ -2120,7 +2120,7 @@
           <w14:ligatures w14:val="standardContextual"/>
         </w:rPr>
       </w:pPr>
-      <w:hyperlink w:anchor="_Toc164109337" w:history="1">
+      <w:hyperlink w:anchor="_Toc164193556" w:history="1">
         <w:r>
           <w:rPr>
             <w:rStyle w:val="Hyperlink"/>
@@ -2159,7 +2159,7 @@
           <w:rPr>
             <w:webHidden/>
           </w:rPr>
-          <w:instrText xml:space="preserve"> PAGEREF _Toc164109337 \h </w:instrText>
+          <w:instrText xml:space="preserve"> PAGEREF _Toc164193556 \h </w:instrText>
         </w:r>
         <w:r>
           <w:rPr>
@@ -2197,7 +2197,7 @@
           <w14:ligatures w14:val="standardContextual"/>
         </w:rPr>
       </w:pPr>
-      <w:hyperlink w:anchor="_Toc164109338" w:history="1">
+      <w:hyperlink w:anchor="_Toc164193557" w:history="1">
         <w:r>
           <w:rPr>
             <w:rStyle w:val="Hyperlink"/>
@@ -2236,7 +2236,7 @@
           <w:rPr>
             <w:webHidden/>
           </w:rPr>
-          <w:instrText xml:space="preserve"> PAGEREF _Toc164109338 \h </w:instrText>
+          <w:instrText xml:space="preserve"> PAGEREF _Toc164193557 \h </w:instrText>
         </w:r>
         <w:r>
           <w:rPr>
@@ -2274,7 +2274,7 @@
           <w14:ligatures w14:val="standardContextual"/>
         </w:rPr>
       </w:pPr>
-      <w:hyperlink w:anchor="_Toc164109339" w:history="1">
+      <w:hyperlink w:anchor="_Toc164193558" w:history="1">
         <w:r>
           <w:rPr>
             <w:rStyle w:val="Hyperlink"/>
@@ -2313,7 +2313,7 @@
           <w:rPr>
             <w:webHidden/>
           </w:rPr>
-          <w:instrText xml:space="preserve"> PAGEREF _Toc164109339 \h </w:instrText>
+          <w:instrText xml:space="preserve"> PAGEREF _Toc164193558 \h </w:instrText>
         </w:r>
         <w:r>
           <w:rPr>
@@ -2352,7 +2352,7 @@
           <w14:ligatures w14:val="standardContextual"/>
         </w:rPr>
       </w:pPr>
-      <w:hyperlink w:anchor="_Toc164109340" w:history="1">
+      <w:hyperlink w:anchor="_Toc164193559" w:history="1">
         <w:r>
           <w:rPr>
             <w:rStyle w:val="Hyperlink"/>
@@ -2397,7 +2397,7 @@
             <w:noProof/>
             <w:webHidden/>
           </w:rPr>
-          <w:instrText xml:space="preserve"> PAGEREF _Toc164109340 \h </w:instrText>
+          <w:instrText xml:space="preserve"> PAGEREF _Toc164193559 \h </w:instrText>
         </w:r>
         <w:r>
           <w:rPr>
@@ -2439,7 +2439,7 @@
           <w14:ligatures w14:val="standardContextual"/>
         </w:rPr>
       </w:pPr>
-      <w:hyperlink w:anchor="_Toc164109341" w:history="1">
+      <w:hyperlink w:anchor="_Toc164193560" w:history="1">
         <w:r>
           <w:rPr>
             <w:rStyle w:val="Hyperlink"/>
@@ -2462,7 +2462,7 @@
           <w:rPr>
             <w:webHidden/>
           </w:rPr>
-          <w:instrText xml:space="preserve"> PAGEREF _Toc164109341 \h </w:instrText>
+          <w:instrText xml:space="preserve"> PAGEREF _Toc164193560 \h </w:instrText>
         </w:r>
         <w:r>
           <w:rPr>
@@ -2501,7 +2501,7 @@
           <w14:ligatures w14:val="standardContextual"/>
         </w:rPr>
       </w:pPr>
-      <w:hyperlink w:anchor="_Toc164109342" w:history="1">
+      <w:hyperlink w:anchor="_Toc164193561" w:history="1">
         <w:r>
           <w:rPr>
             <w:rStyle w:val="Hyperlink"/>
@@ -2546,7 +2546,7 @@
             <w:noProof/>
             <w:webHidden/>
           </w:rPr>
-          <w:instrText xml:space="preserve"> PAGEREF _Toc164109342 \h </w:instrText>
+          <w:instrText xml:space="preserve"> PAGEREF _Toc164193561 \h </w:instrText>
         </w:r>
         <w:r>
           <w:rPr>
@@ -2566,7 +2566,7 @@
             <w:noProof/>
             <w:webHidden/>
           </w:rPr>
-          <w:t>7</w:t>
+          <w:t>6</w:t>
         </w:r>
         <w:r>
           <w:rPr>
@@ -2589,7 +2589,7 @@
           <w14:ligatures w14:val="standardContextual"/>
         </w:rPr>
       </w:pPr>
-      <w:hyperlink w:anchor="_Toc164109343" w:history="1">
+      <w:hyperlink w:anchor="_Toc164193562" w:history="1">
         <w:r>
           <w:rPr>
             <w:rStyle w:val="Hyperlink"/>
@@ -2616,7 +2616,7 @@
             <w:noProof/>
             <w:webHidden/>
           </w:rPr>
-          <w:instrText xml:space="preserve"> PAGEREF _Toc164109343 \h </w:instrText>
+          <w:instrText xml:space="preserve"> PAGEREF _Toc164193562 \h </w:instrText>
         </w:r>
         <w:r>
           <w:rPr>
@@ -2636,7 +2636,7 @@
             <w:noProof/>
             <w:webHidden/>
           </w:rPr>
-          <w:t>7</w:t>
+          <w:t>6</w:t>
         </w:r>
         <w:r>
           <w:rPr>
@@ -2691,7 +2691,7 @@
         <w:spacing w:line="276" w:lineRule="auto"/>
       </w:pPr>
       <w:bookmarkStart w:id="3" w:name="_Toc126990430"/>
-      <w:bookmarkStart w:id="4" w:name="_Toc164109334"/>
+      <w:bookmarkStart w:id="4" w:name="_Toc164193553"/>
       <w:bookmarkEnd w:id="2"/>
       <w:r>
         <w:lastRenderedPageBreak/>
@@ -2722,7 +2722,7 @@
           <w:szCs w:val="24"/>
         </w:rPr>
       </w:pPr>
-      <w:bookmarkStart w:id="5" w:name="_Toc164109335"/>
+      <w:bookmarkStart w:id="5" w:name="_Toc164193554"/>
       <w:r>
         <w:rPr>
           <w:sz w:val="24"/>
@@ -2768,7 +2768,7 @@
           <w:szCs w:val="24"/>
         </w:rPr>
       </w:pPr>
-      <w:bookmarkStart w:id="6" w:name="_Toc164109336"/>
+      <w:bookmarkStart w:id="6" w:name="_Toc164193555"/>
       <w:r>
         <w:rPr>
           <w:sz w:val="24"/>
@@ -2905,7 +2905,7 @@
           <w:szCs w:val="24"/>
         </w:rPr>
       </w:pPr>
-      <w:bookmarkStart w:id="7" w:name="_Toc164109337"/>
+      <w:bookmarkStart w:id="7" w:name="_Toc164193556"/>
       <w:r>
         <w:rPr>
           <w:sz w:val="24"/>
@@ -2928,28 +2928,14 @@
           <w:sz w:val="24"/>
           <w:szCs w:val="32"/>
         </w:rPr>
-        <w:t>The home loan monitor</w:t>
-      </w:r>
-      <w:r>
-        <w:rPr>
-          <w:sz w:val="24"/>
-          <w:szCs w:val="32"/>
-        </w:rPr>
-        <w:t xml:space="preserve"> is a project created for learning purposes as part of our course. The goal is to get hands-on experience with building software and managing projects. Our lecture will </w:t>
-      </w:r>
-      <w:r>
-        <w:rPr>
-          <w:sz w:val="24"/>
-          <w:szCs w:val="32"/>
-        </w:rPr>
-        <w:t>be on</w:t>
-      </w:r>
-      <w:r>
-        <w:rPr>
-          <w:sz w:val="24"/>
-          <w:szCs w:val="32"/>
-        </w:rPr>
-        <w:t xml:space="preserve"> the role of the project client for the home loan monitor.</w:t>
+        <w:t>The initial project started when the client provided a detailed draft Excel spreadsheet containing the desired features and calculations for the mortgage calculator. These requirements serve as the foundation for the development of the web application.</w:t>
+      </w:r>
+      <w:r>
+        <w:rPr>
+          <w:sz w:val="24"/>
+          <w:szCs w:val="32"/>
+        </w:rPr>
+        <w:t xml:space="preserve"> </w:t>
       </w:r>
     </w:p>
     <w:p>
@@ -2965,8 +2951,8 @@
           <w:szCs w:val="24"/>
         </w:rPr>
       </w:pPr>
-      <w:bookmarkStart w:id="8" w:name="_Toc164109338"/>
-      <w:bookmarkStart w:id="9" w:name="_Toc87680546"/>
+      <w:bookmarkStart w:id="8" w:name="_Toc87680546"/>
+      <w:bookmarkStart w:id="9" w:name="_Toc164193557"/>
       <w:r>
         <w:rPr>
           <w:sz w:val="24"/>
@@ -2981,7 +2967,7 @@
         </w:rPr>
         <w:t>Scope</w:t>
       </w:r>
-      <w:bookmarkEnd w:id="8"/>
+      <w:bookmarkEnd w:id="9"/>
     </w:p>
     <w:p>
       <w:pPr>
@@ -3875,7 +3861,7 @@
           <w:szCs w:val="24"/>
         </w:rPr>
       </w:pPr>
-      <w:bookmarkStart w:id="10" w:name="_Toc164109339"/>
+      <w:bookmarkStart w:id="10" w:name="_Toc164193558"/>
       <w:r>
         <w:rPr>
           <w:sz w:val="24"/>
@@ -4571,11 +4557,11 @@
         <w:spacing w:line="276" w:lineRule="auto"/>
       </w:pPr>
       <w:bookmarkStart w:id="11" w:name="_Toc126990435"/>
-      <w:bookmarkEnd w:id="9"/>
+      <w:bookmarkEnd w:id="8"/>
       <w:r>
         <w:br w:type="page"/>
       </w:r>
-      <w:bookmarkStart w:id="12" w:name="_Toc164109340"/>
+      <w:bookmarkStart w:id="12" w:name="_Toc164193559"/>
       <w:r>
         <w:lastRenderedPageBreak/>
         <w:t>Section 2.</w:t>
@@ -4599,7 +4585,7 @@
         </w:rPr>
       </w:pPr>
       <w:bookmarkStart w:id="13" w:name="_Toc126990436"/>
-      <w:bookmarkStart w:id="14" w:name="_Toc164109341"/>
+      <w:bookmarkStart w:id="14" w:name="_Toc164193560"/>
       <w:r>
         <w:t>2</w:t>
       </w:r>
@@ -4618,41 +4604,55 @@
     </w:p>
     <w:p>
       <w:pPr>
-        <w:spacing w:line="276" w:lineRule="auto"/>
         <w:ind w:left="187"/>
-        <w:rPr>
-          <w:sz w:val="24"/>
-          <w:szCs w:val="32"/>
-        </w:rPr>
-      </w:pPr>
-      <w:r>
-        <w:rPr>
-          <w:sz w:val="24"/>
-          <w:szCs w:val="32"/>
-        </w:rPr>
-        <w:t xml:space="preserve">The main purpose of this software is to develop a mortgage calculator capable of tracking multiple transactions and providing insights into mortgage maturity. We have decided to use a programming language to develop this software throughout the entire project. </w:t>
-      </w:r>
-    </w:p>
-    <w:p>
-      <w:pPr>
-        <w:spacing w:line="276" w:lineRule="auto"/>
+      </w:pPr>
+      <w:bookmarkStart w:id="15" w:name="_Toc126990439"/>
+      <w:r>
+        <w:t>The main purpose of this software is to develop a mortgage calculator capable of tracking multiple transactions and providing insights into mortgage maturity. For example, users will be able to input multiple mortgages and track their progress over time, including the impact of extra payments on the loan balance and overall savings.</w:t>
+      </w:r>
+    </w:p>
+    <w:p>
+      <w:pPr>
         <w:ind w:left="187"/>
         <w:rPr>
-          <w:sz w:val="24"/>
-          <w:szCs w:val="32"/>
-        </w:rPr>
-      </w:pPr>
-      <w:r>
-        <w:rPr>
-          <w:sz w:val="24"/>
-          <w:szCs w:val="32"/>
-        </w:rPr>
-        <w:t xml:space="preserve">We will provide software design description documentation to provide more in-depth technical information. From the users' views and expectations, the </w:t>
+          <w:szCs w:val="32"/>
+        </w:rPr>
+      </w:pPr>
+      <w:r>
+        <w:rPr>
+          <w:szCs w:val="32"/>
+        </w:rPr>
+        <w:t xml:space="preserve">We have decided to use a programming language to develop this software throughout the entire project, ensuring consistency and efficiency in the development process. </w:t>
+      </w:r>
+      <w:r>
+        <w:rPr>
+          <w:szCs w:val="32"/>
+        </w:rPr>
+        <w:t>W</w:t>
+      </w:r>
+      <w:r>
+        <w:rPr>
+          <w:szCs w:val="32"/>
+        </w:rPr>
+        <w:t>e will provide software design description documentation to provide more in-depth technical information, detailing the architecture and implementation of the system.</w:t>
+      </w:r>
+    </w:p>
+    <w:p>
+      <w:pPr>
+        <w:ind w:left="187"/>
+        <w:rPr>
+          <w:szCs w:val="32"/>
+        </w:rPr>
+      </w:pPr>
+      <w:r>
+        <w:rPr>
+          <w:szCs w:val="32"/>
+        </w:rPr>
+        <w:t xml:space="preserve">From the users' views and expectations, the </w:t>
       </w:r>
       <w:proofErr w:type="gramStart"/>
       <w:r>
         <w:rPr>
-          <w:sz w:val="24"/>
           <w:szCs w:val="32"/>
         </w:rPr>
         <w:t>ultimate goal</w:t>
@@ -4660,823 +4660,71 @@
       <w:proofErr w:type="gramEnd"/>
       <w:r>
         <w:rPr>
-          <w:sz w:val="24"/>
-          <w:szCs w:val="32"/>
-        </w:rPr>
-        <w:t xml:space="preserve"> is to be able to track multiple mortgages and figure out how much actual savings can be achieved by making extra payments.</w:t>
-      </w:r>
-    </w:p>
-    <w:p>
-      <w:pPr>
-        <w:spacing w:line="276" w:lineRule="auto"/>
+          <w:szCs w:val="32"/>
+        </w:rPr>
+        <w:t xml:space="preserve"> is to provide a comprehensive platform for mortgage management. Users will be able to track multiple mortgages and figure out how much actual savings can be achieved by making extra payments. This functionality will empower users to make informed decisions about their mortgage payments and financial goals.</w:t>
+      </w:r>
+    </w:p>
+    <w:p>
+      <w:pPr>
         <w:ind w:left="187"/>
         <w:rPr>
-          <w:sz w:val="24"/>
-          <w:szCs w:val="32"/>
-        </w:rPr>
-      </w:pPr>
-      <w:r>
-        <w:rPr>
-          <w:sz w:val="24"/>
-          <w:szCs w:val="32"/>
-        </w:rPr>
-        <w:t>For each functionality:</w:t>
-      </w:r>
-    </w:p>
-    <w:p>
-      <w:pPr>
-        <w:pStyle w:val="ListParagraph"/>
-        <w:numPr>
-          <w:ilvl w:val="0"/>
-          <w:numId w:val="22"/>
-        </w:numPr>
-        <w:spacing w:line="276" w:lineRule="auto"/>
-        <w:rPr>
-          <w:sz w:val="24"/>
-          <w:szCs w:val="32"/>
-        </w:rPr>
-      </w:pPr>
-      <w:r>
-        <w:rPr>
-          <w:sz w:val="24"/>
-          <w:szCs w:val="32"/>
-        </w:rPr>
-        <w:t>The f</w:t>
-      </w:r>
-      <w:r>
-        <w:rPr>
-          <w:sz w:val="24"/>
-          <w:szCs w:val="32"/>
-        </w:rPr>
-        <w:t>irst stage of initial set</w:t>
-      </w:r>
-      <w:r>
-        <w:rPr>
-          <w:sz w:val="24"/>
-          <w:szCs w:val="32"/>
-        </w:rPr>
-        <w:t>-</w:t>
-      </w:r>
-      <w:r>
-        <w:rPr>
-          <w:sz w:val="24"/>
-          <w:szCs w:val="32"/>
-        </w:rPr>
-        <w:t>up:</w:t>
-      </w:r>
-    </w:p>
-    <w:p>
-      <w:pPr>
-        <w:pStyle w:val="ListParagraph"/>
-        <w:numPr>
-          <w:ilvl w:val="0"/>
-          <w:numId w:val="16"/>
-        </w:numPr>
-        <w:spacing w:line="276" w:lineRule="auto"/>
-        <w:rPr>
-          <w:sz w:val="24"/>
-          <w:szCs w:val="32"/>
-        </w:rPr>
-      </w:pPr>
-      <w:r>
-        <w:rPr>
-          <w:sz w:val="24"/>
-          <w:szCs w:val="32"/>
-          <w:lang w:val="en-NZ"/>
-        </w:rPr>
-        <w:t xml:space="preserve">Analysis: </w:t>
-      </w:r>
-      <w:r>
-        <w:rPr>
-          <w:sz w:val="24"/>
-          <w:szCs w:val="32"/>
-        </w:rPr>
-        <w:t>The initial setup process is crucial as it sets the foundation for the entire mortgage management system. Users need to input key details accurately to ensure the calculations and management of their mortgage are done correctly.</w:t>
-      </w:r>
-    </w:p>
-    <w:p>
-      <w:pPr>
-        <w:pStyle w:val="ListParagraph"/>
-        <w:numPr>
-          <w:ilvl w:val="0"/>
-          <w:numId w:val="16"/>
-        </w:numPr>
-        <w:spacing w:line="276" w:lineRule="auto"/>
-        <w:rPr>
-          <w:sz w:val="24"/>
-          <w:szCs w:val="32"/>
-        </w:rPr>
-      </w:pPr>
-      <w:r>
-        <w:rPr>
-          <w:sz w:val="24"/>
-          <w:szCs w:val="32"/>
-        </w:rPr>
-        <w:t xml:space="preserve">Reflection: </w:t>
-      </w:r>
-      <w:r>
-        <w:rPr>
-          <w:sz w:val="24"/>
-          <w:szCs w:val="32"/>
-        </w:rPr>
-        <w:t xml:space="preserve">To address this business issue the system must prioritize simplicity and </w:t>
-      </w:r>
-      <w:r>
-        <w:rPr>
-          <w:sz w:val="24"/>
-          <w:szCs w:val="32"/>
-        </w:rPr>
-        <w:t>straightforward</w:t>
-      </w:r>
-      <w:r>
-        <w:rPr>
-          <w:sz w:val="24"/>
-          <w:szCs w:val="32"/>
-        </w:rPr>
-        <w:t>ness</w:t>
-      </w:r>
-      <w:r>
-        <w:rPr>
-          <w:sz w:val="24"/>
-          <w:szCs w:val="32"/>
-        </w:rPr>
-        <w:t xml:space="preserve"> in the setup process. Providing clear guidance and validation checks can help mitigate errors and ensure users start their mortgage journey smoothly.</w:t>
-      </w:r>
-    </w:p>
-    <w:p>
-      <w:pPr>
-        <w:pStyle w:val="ListParagraph"/>
-        <w:spacing w:line="276" w:lineRule="auto"/>
-        <w:ind w:left="1080"/>
-        <w:rPr>
-          <w:sz w:val="24"/>
-          <w:szCs w:val="32"/>
-        </w:rPr>
-      </w:pPr>
-    </w:p>
-    <w:p>
-      <w:pPr>
-        <w:pStyle w:val="ListParagraph"/>
-        <w:numPr>
-          <w:ilvl w:val="0"/>
-          <w:numId w:val="22"/>
-        </w:numPr>
-        <w:spacing w:line="276" w:lineRule="auto"/>
-        <w:rPr>
-          <w:sz w:val="24"/>
-          <w:szCs w:val="32"/>
-        </w:rPr>
-      </w:pPr>
-      <w:r>
-        <w:rPr>
-          <w:sz w:val="24"/>
-          <w:szCs w:val="32"/>
-        </w:rPr>
-        <w:t xml:space="preserve">Update mortgage: </w:t>
-      </w:r>
-    </w:p>
-    <w:p>
-      <w:pPr>
-        <w:pStyle w:val="ListParagraph"/>
-        <w:numPr>
-          <w:ilvl w:val="0"/>
-          <w:numId w:val="16"/>
-        </w:numPr>
-        <w:spacing w:line="276" w:lineRule="auto"/>
-        <w:rPr>
-          <w:sz w:val="24"/>
-          <w:szCs w:val="32"/>
-        </w:rPr>
-      </w:pPr>
-      <w:r>
-        <w:rPr>
-          <w:sz w:val="24"/>
-          <w:szCs w:val="32"/>
-        </w:rPr>
-        <w:t xml:space="preserve">Analysis: </w:t>
-      </w:r>
-      <w:r>
-        <w:rPr>
-          <w:sz w:val="24"/>
-          <w:szCs w:val="32"/>
-        </w:rPr>
-        <w:t>Changes in financial circumstances or loan terms are common occurrences for mortgage holders. Users need the flexibility to update their mortgage details easily and accurately within the system.</w:t>
-      </w:r>
-    </w:p>
-    <w:p>
-      <w:pPr>
-        <w:pStyle w:val="ListParagraph"/>
-        <w:numPr>
-          <w:ilvl w:val="0"/>
-          <w:numId w:val="16"/>
-        </w:numPr>
-        <w:spacing w:line="276" w:lineRule="auto"/>
-        <w:rPr>
-          <w:sz w:val="24"/>
-          <w:szCs w:val="32"/>
-        </w:rPr>
-      </w:pPr>
-      <w:r>
-        <w:rPr>
-          <w:sz w:val="24"/>
-          <w:szCs w:val="32"/>
-        </w:rPr>
-        <w:t xml:space="preserve">Reflection: </w:t>
-      </w:r>
-      <w:r>
-        <w:rPr>
-          <w:sz w:val="24"/>
-          <w:szCs w:val="32"/>
-        </w:rPr>
-        <w:t>The system needs</w:t>
-      </w:r>
-      <w:r>
-        <w:rPr>
-          <w:sz w:val="24"/>
-          <w:szCs w:val="32"/>
-        </w:rPr>
-        <w:t xml:space="preserve"> to empower users with the ability to make these updates</w:t>
-      </w:r>
-      <w:r>
-        <w:rPr>
-          <w:sz w:val="24"/>
-          <w:szCs w:val="32"/>
-        </w:rPr>
-        <w:t xml:space="preserve">. </w:t>
-      </w:r>
-      <w:r>
-        <w:rPr>
-          <w:sz w:val="24"/>
-          <w:szCs w:val="32"/>
-        </w:rPr>
-        <w:t>Ensuring that changes are reflected accurately</w:t>
-      </w:r>
-      <w:r>
-        <w:rPr>
-          <w:sz w:val="24"/>
-          <w:szCs w:val="32"/>
-        </w:rPr>
-        <w:t>.</w:t>
-      </w:r>
-    </w:p>
-    <w:p>
-      <w:pPr>
-        <w:pStyle w:val="ListParagraph"/>
-        <w:spacing w:line="276" w:lineRule="auto"/>
-        <w:ind w:left="1080"/>
-        <w:rPr>
-          <w:sz w:val="24"/>
-          <w:szCs w:val="32"/>
-        </w:rPr>
-      </w:pPr>
-    </w:p>
-    <w:p>
-      <w:pPr>
-        <w:pStyle w:val="ListParagraph"/>
-        <w:numPr>
-          <w:ilvl w:val="0"/>
-          <w:numId w:val="22"/>
-        </w:numPr>
-        <w:spacing w:line="276" w:lineRule="auto"/>
-        <w:rPr>
-          <w:sz w:val="24"/>
-          <w:szCs w:val="32"/>
-        </w:rPr>
-      </w:pPr>
-      <w:r>
-        <w:rPr>
-          <w:sz w:val="24"/>
-          <w:szCs w:val="32"/>
-        </w:rPr>
-        <w:t xml:space="preserve">Transaction reporting: </w:t>
-      </w:r>
-    </w:p>
-    <w:p>
-      <w:pPr>
-        <w:pStyle w:val="ListParagraph"/>
-        <w:numPr>
-          <w:ilvl w:val="0"/>
-          <w:numId w:val="16"/>
-        </w:numPr>
-        <w:spacing w:line="276" w:lineRule="auto"/>
-        <w:rPr>
-          <w:sz w:val="24"/>
-          <w:szCs w:val="32"/>
-        </w:rPr>
-      </w:pPr>
-      <w:r>
-        <w:rPr>
-          <w:sz w:val="24"/>
-          <w:szCs w:val="32"/>
-        </w:rPr>
-        <w:t xml:space="preserve">Analysis: </w:t>
-      </w:r>
-      <w:r>
-        <w:rPr>
-          <w:sz w:val="24"/>
-          <w:szCs w:val="32"/>
-        </w:rPr>
-        <w:t>Transaction reports provide users with insights into their payment history and remaining balances.</w:t>
-      </w:r>
-    </w:p>
-    <w:p>
-      <w:pPr>
-        <w:pStyle w:val="ListParagraph"/>
-        <w:numPr>
-          <w:ilvl w:val="0"/>
-          <w:numId w:val="16"/>
-        </w:numPr>
-        <w:spacing w:line="276" w:lineRule="auto"/>
-        <w:rPr>
-          <w:sz w:val="24"/>
-          <w:szCs w:val="32"/>
-        </w:rPr>
-      </w:pPr>
-      <w:r>
-        <w:rPr>
-          <w:sz w:val="24"/>
-          <w:szCs w:val="32"/>
-        </w:rPr>
-        <w:t xml:space="preserve">Reflection: </w:t>
-      </w:r>
-      <w:r>
-        <w:rPr>
-          <w:sz w:val="24"/>
-          <w:szCs w:val="32"/>
-        </w:rPr>
-        <w:t>Generating detailed and comprehensible transaction reports is</w:t>
-      </w:r>
-      <w:r>
-        <w:rPr>
-          <w:sz w:val="24"/>
-          <w:szCs w:val="32"/>
-        </w:rPr>
-        <w:t xml:space="preserve"> important for users to track their historical data and they will be able to get insights from the reports.</w:t>
-      </w:r>
-    </w:p>
-    <w:p>
-      <w:pPr>
-        <w:pStyle w:val="ListParagraph"/>
-        <w:spacing w:line="276" w:lineRule="auto"/>
-        <w:ind w:left="1080"/>
-        <w:rPr>
-          <w:sz w:val="24"/>
-          <w:szCs w:val="32"/>
-        </w:rPr>
-      </w:pPr>
-    </w:p>
-    <w:p>
-      <w:pPr>
-        <w:pStyle w:val="ListParagraph"/>
-        <w:numPr>
-          <w:ilvl w:val="0"/>
-          <w:numId w:val="22"/>
-        </w:numPr>
-        <w:spacing w:line="276" w:lineRule="auto"/>
-        <w:rPr>
-          <w:sz w:val="24"/>
-          <w:szCs w:val="32"/>
-        </w:rPr>
-      </w:pPr>
-      <w:r>
-        <w:rPr>
-          <w:sz w:val="24"/>
-          <w:szCs w:val="32"/>
-        </w:rPr>
-        <w:t>Mortgage editing:</w:t>
-      </w:r>
-    </w:p>
-    <w:p>
-      <w:pPr>
-        <w:pStyle w:val="ListParagraph"/>
-        <w:numPr>
-          <w:ilvl w:val="0"/>
-          <w:numId w:val="16"/>
-        </w:numPr>
-        <w:spacing w:line="276" w:lineRule="auto"/>
-        <w:rPr>
-          <w:sz w:val="24"/>
-          <w:szCs w:val="32"/>
-        </w:rPr>
-      </w:pPr>
-      <w:r>
-        <w:rPr>
-          <w:sz w:val="24"/>
-          <w:szCs w:val="32"/>
-        </w:rPr>
-        <w:lastRenderedPageBreak/>
-        <w:t>Analysis: Mortgage agreements may need adjustments over time to accommodate changes in circumstances or preferences. Users require the ability to edit specific details of their mortgage while maintaining data accuracy and consistency.</w:t>
-      </w:r>
-    </w:p>
-    <w:p>
-      <w:pPr>
-        <w:pStyle w:val="ListParagraph"/>
-        <w:numPr>
-          <w:ilvl w:val="0"/>
-          <w:numId w:val="16"/>
-        </w:numPr>
-        <w:spacing w:line="276" w:lineRule="auto"/>
-        <w:rPr>
-          <w:sz w:val="24"/>
-          <w:szCs w:val="32"/>
-        </w:rPr>
-      </w:pPr>
-      <w:r>
-        <w:rPr>
-          <w:sz w:val="24"/>
-          <w:szCs w:val="32"/>
-        </w:rPr>
-        <w:t>Reflection: Implementing editing features is essential to meet users' needs.</w:t>
-      </w:r>
-    </w:p>
-    <w:p>
-      <w:pPr>
-        <w:pStyle w:val="ListParagraph"/>
-        <w:spacing w:line="276" w:lineRule="auto"/>
-        <w:ind w:left="1080"/>
-        <w:rPr>
-          <w:sz w:val="24"/>
-          <w:szCs w:val="32"/>
-          <w:lang w:val="en-NZ"/>
-        </w:rPr>
-      </w:pPr>
-    </w:p>
-    <w:p>
-      <w:pPr>
-        <w:pStyle w:val="ListParagraph"/>
-        <w:numPr>
-          <w:ilvl w:val="0"/>
-          <w:numId w:val="22"/>
-        </w:numPr>
-        <w:spacing w:line="276" w:lineRule="auto"/>
-        <w:rPr>
-          <w:sz w:val="24"/>
-          <w:szCs w:val="32"/>
-        </w:rPr>
-      </w:pPr>
-      <w:r>
-        <w:rPr>
-          <w:sz w:val="24"/>
-          <w:szCs w:val="32"/>
-        </w:rPr>
-        <w:t>Visualization chart:</w:t>
-      </w:r>
-    </w:p>
-    <w:p>
-      <w:pPr>
-        <w:pStyle w:val="ListParagraph"/>
-        <w:numPr>
-          <w:ilvl w:val="0"/>
-          <w:numId w:val="16"/>
-        </w:numPr>
-        <w:spacing w:line="276" w:lineRule="auto"/>
-        <w:rPr>
-          <w:sz w:val="24"/>
-          <w:szCs w:val="32"/>
-        </w:rPr>
-      </w:pPr>
-      <w:r>
-        <w:rPr>
-          <w:sz w:val="24"/>
-          <w:szCs w:val="32"/>
-        </w:rPr>
-        <w:t>Analysis: Visual representations of mortgage data can enhance users' understanding of their financial status and payment trends. Users require graphical charts that provide clear insights into their mortgage details.</w:t>
-      </w:r>
-    </w:p>
-    <w:p>
-      <w:pPr>
-        <w:pStyle w:val="ListParagraph"/>
-        <w:numPr>
-          <w:ilvl w:val="0"/>
-          <w:numId w:val="16"/>
-        </w:numPr>
-        <w:spacing w:line="276" w:lineRule="auto"/>
-        <w:rPr>
-          <w:sz w:val="24"/>
-          <w:szCs w:val="32"/>
-        </w:rPr>
-      </w:pPr>
-      <w:r>
-        <w:rPr>
-          <w:sz w:val="24"/>
-          <w:szCs w:val="32"/>
-        </w:rPr>
-        <w:t>Reflection: Implementing visual charts can enhance user experience and engagement.</w:t>
-      </w:r>
-    </w:p>
-    <w:p>
-      <w:pPr>
-        <w:pStyle w:val="ListParagraph"/>
-        <w:spacing w:line="276" w:lineRule="auto"/>
-        <w:ind w:left="1080"/>
-        <w:rPr>
-          <w:sz w:val="24"/>
-          <w:szCs w:val="32"/>
-          <w:lang w:val="en-NZ"/>
-        </w:rPr>
-      </w:pPr>
-    </w:p>
-    <w:p>
-      <w:pPr>
-        <w:pStyle w:val="ListParagraph"/>
-        <w:numPr>
-          <w:ilvl w:val="0"/>
-          <w:numId w:val="22"/>
-        </w:numPr>
-        <w:spacing w:line="276" w:lineRule="auto"/>
-        <w:rPr>
-          <w:sz w:val="24"/>
-          <w:szCs w:val="32"/>
-        </w:rPr>
-      </w:pPr>
-      <w:r>
-        <w:rPr>
-          <w:sz w:val="24"/>
-          <w:szCs w:val="32"/>
-        </w:rPr>
-        <w:t>Authentication</w:t>
-      </w:r>
-      <w:r>
-        <w:rPr>
-          <w:sz w:val="24"/>
-          <w:szCs w:val="32"/>
-        </w:rPr>
-        <w:t xml:space="preserve">: </w:t>
-      </w:r>
-    </w:p>
-    <w:p>
-      <w:pPr>
-        <w:pStyle w:val="ListParagraph"/>
-        <w:numPr>
-          <w:ilvl w:val="0"/>
-          <w:numId w:val="16"/>
-        </w:numPr>
-        <w:spacing w:line="276" w:lineRule="auto"/>
-        <w:rPr>
-          <w:sz w:val="24"/>
-          <w:szCs w:val="32"/>
-        </w:rPr>
-      </w:pPr>
-      <w:bookmarkStart w:id="15" w:name="_Toc126990439"/>
-      <w:r>
-        <w:rPr>
-          <w:sz w:val="24"/>
-          <w:szCs w:val="32"/>
-        </w:rPr>
-        <w:t>Analysis: Users need a process to create and manage their accounts.</w:t>
-      </w:r>
-    </w:p>
-    <w:p>
-      <w:pPr>
-        <w:pStyle w:val="ListParagraph"/>
-        <w:numPr>
-          <w:ilvl w:val="0"/>
-          <w:numId w:val="16"/>
-        </w:numPr>
-        <w:spacing w:line="276" w:lineRule="auto"/>
-        <w:rPr>
-          <w:sz w:val="24"/>
-          <w:szCs w:val="32"/>
-        </w:rPr>
-      </w:pPr>
-      <w:r>
-        <w:rPr>
-          <w:sz w:val="24"/>
-          <w:szCs w:val="32"/>
-        </w:rPr>
-        <w:t>Reflection: Building an authentication system that allows users to log in, log out, change passwords, and delete accounts is essential.</w:t>
-      </w:r>
-    </w:p>
-    <w:p>
-      <w:pPr>
-        <w:pStyle w:val="ListParagraph"/>
-        <w:spacing w:line="276" w:lineRule="auto"/>
-        <w:ind w:left="1080"/>
-        <w:rPr>
-          <w:sz w:val="24"/>
-          <w:szCs w:val="32"/>
-        </w:rPr>
-      </w:pPr>
-    </w:p>
-    <w:p>
-      <w:pPr>
-        <w:pStyle w:val="ListParagraph"/>
-        <w:numPr>
-          <w:ilvl w:val="0"/>
-          <w:numId w:val="22"/>
-        </w:numPr>
-        <w:spacing w:line="276" w:lineRule="auto"/>
-        <w:rPr>
-          <w:sz w:val="24"/>
-          <w:szCs w:val="32"/>
-        </w:rPr>
-      </w:pPr>
-      <w:r>
-        <w:rPr>
-          <w:sz w:val="24"/>
-          <w:szCs w:val="32"/>
-        </w:rPr>
-        <w:t xml:space="preserve">Personalization: </w:t>
-      </w:r>
-    </w:p>
-    <w:p>
-      <w:pPr>
-        <w:pStyle w:val="ListParagraph"/>
-        <w:numPr>
-          <w:ilvl w:val="0"/>
-          <w:numId w:val="16"/>
-        </w:numPr>
-        <w:spacing w:line="276" w:lineRule="auto"/>
-        <w:rPr>
-          <w:sz w:val="24"/>
-          <w:szCs w:val="32"/>
-        </w:rPr>
-      </w:pPr>
-      <w:r>
-        <w:rPr>
-          <w:sz w:val="24"/>
-          <w:szCs w:val="32"/>
-        </w:rPr>
-        <w:t>Analysis: U</w:t>
-      </w:r>
-      <w:r>
-        <w:rPr>
-          <w:sz w:val="24"/>
-          <w:szCs w:val="32"/>
-        </w:rPr>
-        <w:t>sers should have the flexibility to edit or delete historical transactions to ensure the accuracy of their financial records.</w:t>
-      </w:r>
-    </w:p>
-    <w:p>
-      <w:pPr>
-        <w:pStyle w:val="ListParagraph"/>
-        <w:numPr>
-          <w:ilvl w:val="0"/>
-          <w:numId w:val="16"/>
-        </w:numPr>
-        <w:spacing w:line="276" w:lineRule="auto"/>
-        <w:rPr>
-          <w:sz w:val="24"/>
-          <w:szCs w:val="32"/>
-        </w:rPr>
-      </w:pPr>
-      <w:r>
-        <w:rPr>
-          <w:sz w:val="24"/>
-          <w:szCs w:val="32"/>
-        </w:rPr>
-        <w:t>Reflection: U</w:t>
-      </w:r>
-      <w:r>
-        <w:rPr>
-          <w:sz w:val="24"/>
-          <w:szCs w:val="32"/>
-        </w:rPr>
-        <w:t>sers with full control over their dashboard</w:t>
-      </w:r>
-      <w:r>
-        <w:rPr>
-          <w:sz w:val="24"/>
-          <w:szCs w:val="32"/>
-        </w:rPr>
-        <w:t xml:space="preserve"> and </w:t>
-      </w:r>
-      <w:r>
-        <w:rPr>
-          <w:sz w:val="24"/>
-          <w:szCs w:val="32"/>
-        </w:rPr>
-        <w:t>mortgage details</w:t>
-      </w:r>
-      <w:r>
-        <w:rPr>
-          <w:sz w:val="24"/>
-          <w:szCs w:val="32"/>
-        </w:rPr>
-        <w:t xml:space="preserve"> and </w:t>
-      </w:r>
-      <w:r>
-        <w:rPr>
-          <w:sz w:val="24"/>
-          <w:szCs w:val="32"/>
-        </w:rPr>
-        <w:t>implement user-friendly editing and deletion options for historical transactions, allowing users to easily make changes as needed.</w:t>
-      </w:r>
-    </w:p>
-    <w:p>
-      <w:pPr>
-        <w:pStyle w:val="ListParagraph"/>
-        <w:spacing w:line="276" w:lineRule="auto"/>
-        <w:ind w:left="1080"/>
-        <w:rPr>
-          <w:sz w:val="24"/>
-          <w:szCs w:val="32"/>
-        </w:rPr>
-      </w:pPr>
-    </w:p>
-    <w:p>
-      <w:pPr>
-        <w:pStyle w:val="ListParagraph"/>
-        <w:numPr>
-          <w:ilvl w:val="0"/>
-          <w:numId w:val="22"/>
-        </w:numPr>
-        <w:spacing w:line="276" w:lineRule="auto"/>
-        <w:rPr>
-          <w:sz w:val="24"/>
-          <w:szCs w:val="32"/>
-        </w:rPr>
-      </w:pPr>
-      <w:r>
-        <w:rPr>
-          <w:sz w:val="24"/>
-          <w:szCs w:val="32"/>
-        </w:rPr>
-        <w:t>Intuitive interface:</w:t>
-      </w:r>
-    </w:p>
-    <w:p>
-      <w:pPr>
-        <w:pStyle w:val="ListParagraph"/>
-        <w:numPr>
-          <w:ilvl w:val="0"/>
-          <w:numId w:val="16"/>
-        </w:numPr>
-        <w:spacing w:line="276" w:lineRule="auto"/>
-        <w:rPr>
-          <w:sz w:val="24"/>
-          <w:szCs w:val="32"/>
-        </w:rPr>
-      </w:pPr>
-      <w:r>
-        <w:rPr>
-          <w:sz w:val="24"/>
-          <w:szCs w:val="32"/>
-        </w:rPr>
-        <w:t>Analysis</w:t>
-      </w:r>
-      <w:r>
-        <w:rPr>
-          <w:sz w:val="24"/>
-          <w:szCs w:val="32"/>
-        </w:rPr>
-        <w:t xml:space="preserve">: </w:t>
-      </w:r>
-      <w:r>
-        <w:rPr>
-          <w:sz w:val="24"/>
-          <w:szCs w:val="32"/>
-        </w:rPr>
-        <w:t xml:space="preserve">An intuitive interface is </w:t>
-      </w:r>
-      <w:r>
-        <w:rPr>
-          <w:sz w:val="24"/>
-          <w:szCs w:val="32"/>
-        </w:rPr>
-        <w:t>important</w:t>
-      </w:r>
-      <w:r>
-        <w:rPr>
-          <w:sz w:val="24"/>
-          <w:szCs w:val="32"/>
-        </w:rPr>
-        <w:t xml:space="preserve"> for ensuring that users can easily navigate the mortgage management system and access its features without confusion.</w:t>
-      </w:r>
-    </w:p>
-    <w:p>
-      <w:pPr>
-        <w:pStyle w:val="ListParagraph"/>
-        <w:numPr>
-          <w:ilvl w:val="0"/>
-          <w:numId w:val="16"/>
-        </w:numPr>
-        <w:spacing w:line="276" w:lineRule="auto"/>
-        <w:rPr>
-          <w:sz w:val="24"/>
-          <w:szCs w:val="32"/>
-        </w:rPr>
-      </w:pPr>
-      <w:r>
-        <w:rPr>
-          <w:sz w:val="24"/>
-          <w:szCs w:val="32"/>
-        </w:rPr>
-        <w:t>Reflection:</w:t>
-      </w:r>
-      <w:r>
-        <w:rPr>
-          <w:sz w:val="24"/>
-          <w:szCs w:val="32"/>
-        </w:rPr>
-        <w:t xml:space="preserve"> W</w:t>
-      </w:r>
-      <w:r>
-        <w:rPr>
-          <w:sz w:val="24"/>
-          <w:szCs w:val="32"/>
-        </w:rPr>
-        <w:t>e need to conduct usability testing and gather feedback from users to identify any pain points or areas of confusion. Based on this feedback, we can refine the interface design to ensure that it meets users' needs and expectations. Regular usability evaluations and updates are essential to maintain the system's usability over time.</w:t>
+          <w:szCs w:val="32"/>
+        </w:rPr>
+      </w:pPr>
+      <w:r>
+        <w:rPr>
+          <w:szCs w:val="32"/>
+        </w:rPr>
+        <w:t>E</w:t>
+      </w:r>
+      <w:r>
+        <w:rPr>
+          <w:szCs w:val="32"/>
+        </w:rPr>
+        <w:t xml:space="preserve">diting features will maintain data accuracy, allowing users to </w:t>
+      </w:r>
+      <w:proofErr w:type="gramStart"/>
+      <w:r>
+        <w:rPr>
+          <w:szCs w:val="32"/>
+        </w:rPr>
+        <w:t>make adjustments to</w:t>
+      </w:r>
+      <w:proofErr w:type="gramEnd"/>
+      <w:r>
+        <w:rPr>
+          <w:szCs w:val="32"/>
+        </w:rPr>
+        <w:t xml:space="preserve"> their mortgage agreements as needed, such as updating contact information or modifying payment terms. Visual representations, such as interactive charts and graphs, will enhance user understanding by providing clear visuals of payment trends and loan amortization schedules.</w:t>
+      </w:r>
+    </w:p>
+    <w:p>
+      <w:pPr>
+        <w:ind w:left="187"/>
+        <w:rPr>
+          <w:szCs w:val="32"/>
+        </w:rPr>
+      </w:pPr>
+      <w:r>
+        <w:rPr>
+          <w:szCs w:val="32"/>
+        </w:rPr>
+        <w:t>Authentication will be streamlined for seamless account management, with features like two-factor authentication to ensure security. Additionally, personalization options will allow users to customize their dashboard and preferences, such as setting payment reminders or selecting preferred communication channels.</w:t>
+      </w:r>
+    </w:p>
+    <w:p>
+      <w:pPr>
+        <w:ind w:left="187"/>
+        <w:rPr>
+          <w:szCs w:val="32"/>
+        </w:rPr>
+      </w:pPr>
+      <w:r>
+        <w:rPr>
+          <w:szCs w:val="32"/>
+        </w:rPr>
+        <w:t>Finally, usability testing will refine interface design based on user feedback, ensuring an intuitive user experience over time. Regular updates and improvements will be made to keep the system efficient and user-friendly.</w:t>
       </w:r>
     </w:p>
     <w:p>
@@ -5485,9 +4733,13 @@
         <w:spacing w:line="276" w:lineRule="auto"/>
       </w:pPr>
       <w:r>
+        <w:rPr>
+          <w:rFonts w:ascii="Arial" w:hAnsi="Arial"/>
+          <w:sz w:val="24"/>
+        </w:rPr>
         <w:br w:type="page"/>
       </w:r>
-      <w:bookmarkStart w:id="16" w:name="_Toc164109342"/>
+      <w:bookmarkStart w:id="16" w:name="_Toc164193561"/>
       <w:r>
         <w:lastRenderedPageBreak/>
         <w:t>Section 3.</w:t>
@@ -5509,10 +4761,10 @@
         </w:tabs>
         <w:spacing w:line="276" w:lineRule="auto"/>
       </w:pPr>
-      <w:bookmarkStart w:id="17" w:name="_Toc164109343"/>
-      <w:bookmarkStart w:id="18" w:name="_Toc126990452"/>
-      <w:bookmarkStart w:id="19" w:name="_Toc108452226"/>
-      <w:bookmarkStart w:id="20" w:name="_Toc108520349"/>
+      <w:bookmarkStart w:id="17" w:name="_Toc126990452"/>
+      <w:bookmarkStart w:id="18" w:name="_Toc108452226"/>
+      <w:bookmarkStart w:id="19" w:name="_Toc108520349"/>
+      <w:bookmarkStart w:id="20" w:name="_Toc164193562"/>
       <w:r>
         <w:t xml:space="preserve">Section </w:t>
       </w:r>
@@ -5522,11 +4774,11 @@
       <w:r>
         <w:t>. Conclusion</w:t>
       </w:r>
-      <w:bookmarkEnd w:id="17"/>
-    </w:p>
+      <w:bookmarkEnd w:id="20"/>
+    </w:p>
+    <w:bookmarkEnd w:id="17"/>
     <w:bookmarkEnd w:id="18"/>
     <w:bookmarkEnd w:id="19"/>
-    <w:bookmarkEnd w:id="20"/>
     <w:p>
       <w:pPr>
         <w:spacing w:line="276" w:lineRule="auto"/>

</xml_diff>

<commit_message>
updated business issues in URS.
</commit_message>
<xml_diff>
--- a/Design/userRequirementSpecification_HomeLoan_monitor.docx
+++ b/Design/userRequirementSpecification_HomeLoan_monitor.docx
@@ -1295,6 +1295,8 @@
       </w:pPr>
       <w:bookmarkStart w:id="0" w:name="_Toc94667973"/>
     </w:p>
+    <w:bookmarkStart w:id="1" w:name="_Toc94685087"/>
+    <w:bookmarkEnd w:id="0"/>
     <w:p>
       <w:pPr>
         <w:pStyle w:val="Z-agcycvr-Title"/>
@@ -1305,8 +1307,6 @@
           <w:sz w:val="44"/>
         </w:rPr>
       </w:pPr>
-      <w:bookmarkStart w:id="1" w:name="_Toc94685087"/>
-      <w:bookmarkEnd w:id="0"/>
       <w:r>
         <w:rPr>
           <w:b w:val="0"/>
@@ -2798,15 +2798,7 @@
           <w:sz w:val="24"/>
           <w:szCs w:val="32"/>
         </w:rPr>
-        <w:t xml:space="preserve">is to define the functionality, </w:t>
-      </w:r>
-      <w:proofErr w:type="spellStart"/>
-      <w:r>
-        <w:rPr>
-          <w:sz w:val="24"/>
-          <w:szCs w:val="32"/>
-        </w:rPr>
-        <w:t>behavio</w:t>
+        <w:t>is to define the functionality, behavio</w:t>
       </w:r>
       <w:r>
         <w:rPr>
@@ -2822,7 +2814,6 @@
         </w:rPr>
         <w:t>r</w:t>
       </w:r>
-      <w:proofErr w:type="spellEnd"/>
       <w:r>
         <w:rPr>
           <w:sz w:val="24"/>
@@ -2866,23 +2857,7 @@
           <w:sz w:val="24"/>
           <w:szCs w:val="32"/>
         </w:rPr>
-        <w:t xml:space="preserve">The home loan monitor is designed for users to track their mortgages, update existing ones, and create transaction reports. The </w:t>
-      </w:r>
-      <w:proofErr w:type="gramStart"/>
-      <w:r>
-        <w:rPr>
-          <w:sz w:val="24"/>
-          <w:szCs w:val="32"/>
-        </w:rPr>
-        <w:t>ultimate goal</w:t>
-      </w:r>
-      <w:proofErr w:type="gramEnd"/>
-      <w:r>
-        <w:rPr>
-          <w:sz w:val="24"/>
-          <w:szCs w:val="32"/>
-        </w:rPr>
-        <w:t xml:space="preserve"> is for users to track how much they will be able to save on interest by making extra payments and to see the difference between each transaction</w:t>
+        <w:t>The home loan monitor is designed for users to track their mortgages, update existing ones, and create transaction reports. The ultimate goal is for users to track how much they will be able to save on interest by making extra payments and to see the difference between each transaction</w:t>
       </w:r>
       <w:r>
         <w:rPr>
@@ -2951,8 +2926,8 @@
           <w:szCs w:val="24"/>
         </w:rPr>
       </w:pPr>
-      <w:bookmarkStart w:id="8" w:name="_Toc87680546"/>
-      <w:bookmarkStart w:id="9" w:name="_Toc164193557"/>
+      <w:bookmarkStart w:id="8" w:name="_Toc164193557"/>
+      <w:bookmarkStart w:id="9" w:name="_Toc87680546"/>
       <w:r>
         <w:rPr>
           <w:sz w:val="24"/>
@@ -2967,7 +2942,7 @@
         </w:rPr>
         <w:t>Scope</w:t>
       </w:r>
-      <w:bookmarkEnd w:id="9"/>
+      <w:bookmarkEnd w:id="8"/>
     </w:p>
     <w:p>
       <w:pPr>
@@ -3233,23 +3208,7 @@
           <w:sz w:val="24"/>
           <w:szCs w:val="32"/>
         </w:rPr>
-        <w:t xml:space="preserve">sers </w:t>
-      </w:r>
-      <w:proofErr w:type="gramStart"/>
-      <w:r>
-        <w:rPr>
-          <w:sz w:val="24"/>
-          <w:szCs w:val="32"/>
-        </w:rPr>
-        <w:t>have the ability to</w:t>
-      </w:r>
-      <w:proofErr w:type="gramEnd"/>
-      <w:r>
-        <w:rPr>
-          <w:sz w:val="24"/>
-          <w:szCs w:val="32"/>
-        </w:rPr>
-        <w:t xml:space="preserve"> modify existing mortgage details, including changing dates, principals, interest rates, terms, overriding payments, </w:t>
+        <w:t xml:space="preserve">sers have the ability to modify existing mortgage details, including changing dates, principals, interest rates, terms, overriding payments, </w:t>
       </w:r>
       <w:r>
         <w:rPr>
@@ -3535,23 +3494,7 @@
           <w:sz w:val="24"/>
           <w:szCs w:val="32"/>
         </w:rPr>
-        <w:t xml:space="preserve"> This functionality enables users to </w:t>
-      </w:r>
-      <w:proofErr w:type="gramStart"/>
-      <w:r>
-        <w:rPr>
-          <w:sz w:val="24"/>
-          <w:szCs w:val="32"/>
-        </w:rPr>
-        <w:t>make adjustments to</w:t>
-      </w:r>
-      <w:proofErr w:type="gramEnd"/>
-      <w:r>
-        <w:rPr>
-          <w:sz w:val="24"/>
-          <w:szCs w:val="32"/>
-        </w:rPr>
-        <w:t xml:space="preserve"> specific aspects of their mortgage agreements, such as payment schedules or loan terms, to better suit their needs or preferences</w:t>
+        <w:t xml:space="preserve"> This functionality enables users to make adjustments to specific aspects of their mortgage agreements, such as payment schedules or loan terms, to better suit their needs or preferences</w:t>
       </w:r>
       <w:r>
         <w:rPr>
@@ -4557,7 +4500,7 @@
         <w:spacing w:line="276" w:lineRule="auto"/>
       </w:pPr>
       <w:bookmarkStart w:id="11" w:name="_Toc126990435"/>
-      <w:bookmarkEnd w:id="8"/>
+      <w:bookmarkEnd w:id="9"/>
       <w:r>
         <w:br w:type="page"/>
       </w:r>
@@ -4608,123 +4551,15 @@
       </w:pPr>
       <w:bookmarkStart w:id="15" w:name="_Toc126990439"/>
       <w:r>
-        <w:t>The main purpose of this software is to develop a mortgage calculator capable of tracking multiple transactions and providing insights into mortgage maturity. For example, users will be able to input multiple mortgages and track their progress over time, including the impact of extra payments on the loan balance and overall savings.</w:t>
+        <w:t xml:space="preserve">After thorough client discussions, we've opted to develop a mortgage calculator using a programming language, leveraging the provided Excel spreadsheet. Target delivery date for the complete software is June 7th. This tool will allow users to input mortgage details and view results, including graphical representations. Its core aim is to track multiple transactions and provide insights into mortgage maturity. Users can input various mortgages, monitor their progress, and assess the impact of additional payments on loan balance and savings. </w:t>
       </w:r>
     </w:p>
     <w:p>
       <w:pPr>
         <w:ind w:left="187"/>
-        <w:rPr>
-          <w:szCs w:val="32"/>
-        </w:rPr>
-      </w:pPr>
-      <w:r>
-        <w:rPr>
-          <w:szCs w:val="32"/>
-        </w:rPr>
-        <w:t xml:space="preserve">We have decided to use a programming language to develop this software throughout the entire project, ensuring consistency and efficiency in the development process. </w:t>
-      </w:r>
-      <w:r>
-        <w:rPr>
-          <w:szCs w:val="32"/>
-        </w:rPr>
-        <w:t>W</w:t>
-      </w:r>
-      <w:r>
-        <w:rPr>
-          <w:szCs w:val="32"/>
-        </w:rPr>
-        <w:t>e will provide software design description documentation to provide more in-depth technical information, detailing the architecture and implementation of the system.</w:t>
-      </w:r>
-    </w:p>
-    <w:p>
-      <w:pPr>
-        <w:ind w:left="187"/>
-        <w:rPr>
-          <w:szCs w:val="32"/>
-        </w:rPr>
-      </w:pPr>
-      <w:r>
-        <w:rPr>
-          <w:szCs w:val="32"/>
-        </w:rPr>
-        <w:t xml:space="preserve">From the users' views and expectations, the </w:t>
-      </w:r>
-      <w:proofErr w:type="gramStart"/>
-      <w:r>
-        <w:rPr>
-          <w:szCs w:val="32"/>
-        </w:rPr>
-        <w:t>ultimate goal</w:t>
-      </w:r>
-      <w:proofErr w:type="gramEnd"/>
-      <w:r>
-        <w:rPr>
-          <w:szCs w:val="32"/>
-        </w:rPr>
-        <w:t xml:space="preserve"> is to provide a comprehensive platform for mortgage management. Users will be able to track multiple mortgages and figure out how much actual savings can be achieved by making extra payments. This functionality will empower users to make informed decisions about their mortgage payments and financial goals.</w:t>
-      </w:r>
-    </w:p>
-    <w:p>
-      <w:pPr>
-        <w:ind w:left="187"/>
-        <w:rPr>
-          <w:szCs w:val="32"/>
-        </w:rPr>
-      </w:pPr>
-      <w:r>
-        <w:rPr>
-          <w:szCs w:val="32"/>
-        </w:rPr>
-        <w:t>E</w:t>
-      </w:r>
-      <w:r>
-        <w:rPr>
-          <w:szCs w:val="32"/>
-        </w:rPr>
-        <w:t xml:space="preserve">diting features will maintain data accuracy, allowing users to </w:t>
-      </w:r>
-      <w:proofErr w:type="gramStart"/>
-      <w:r>
-        <w:rPr>
-          <w:szCs w:val="32"/>
-        </w:rPr>
-        <w:t>make adjustments to</w:t>
-      </w:r>
-      <w:proofErr w:type="gramEnd"/>
-      <w:r>
-        <w:rPr>
-          <w:szCs w:val="32"/>
-        </w:rPr>
-        <w:t xml:space="preserve"> their mortgage agreements as needed, such as updating contact information or modifying payment terms. Visual representations, such as interactive charts and graphs, will enhance user understanding by providing clear visuals of payment trends and loan amortization schedules.</w:t>
-      </w:r>
-    </w:p>
-    <w:p>
-      <w:pPr>
-        <w:ind w:left="187"/>
-        <w:rPr>
-          <w:szCs w:val="32"/>
-        </w:rPr>
-      </w:pPr>
-      <w:r>
-        <w:rPr>
-          <w:szCs w:val="32"/>
-        </w:rPr>
-        <w:t>Authentication will be streamlined for seamless account management, with features like two-factor authentication to ensure security. Additionally, personalization options will allow users to customize their dashboard and preferences, such as setting payment reminders or selecting preferred communication channels.</w:t>
-      </w:r>
-    </w:p>
-    <w:p>
-      <w:pPr>
-        <w:ind w:left="187"/>
-        <w:rPr>
-          <w:szCs w:val="32"/>
-        </w:rPr>
-      </w:pPr>
-      <w:r>
-        <w:rPr>
-          <w:szCs w:val="32"/>
-        </w:rPr>
-        <w:t>Finally, usability testing will refine interface design based on user feedback, ensuring an intuitive user experience over time. Regular updates and improvements will be made to keep the system efficient and user-friendly.</w:t>
+      </w:pPr>
+      <w:r>
+        <w:t>The ultimate goal is to offer a simple mortgage management platform, helping users to make informed decisions. Editing features ensure data accuracy, while visual representations like interactive charts aid in understanding payment trends and loan amortization schedules. Personalization options, such as payment reminders and communication preferences, will enhance user experience. Detailed technical information will be provided through software design documentation, outlining system architecture and implementation.</w:t>
       </w:r>
     </w:p>
     <w:p>
@@ -4732,16 +4567,8 @@
         <w:pStyle w:val="Heading1"/>
         <w:spacing w:line="276" w:lineRule="auto"/>
       </w:pPr>
-      <w:r>
-        <w:rPr>
-          <w:rFonts w:ascii="Arial" w:hAnsi="Arial"/>
-          <w:sz w:val="24"/>
-        </w:rPr>
-        <w:br w:type="page"/>
-      </w:r>
       <w:bookmarkStart w:id="16" w:name="_Toc164193561"/>
       <w:r>
-        <w:lastRenderedPageBreak/>
         <w:t>Section 3.</w:t>
       </w:r>
       <w:r>
@@ -4761,10 +4588,10 @@
         </w:tabs>
         <w:spacing w:line="276" w:lineRule="auto"/>
       </w:pPr>
-      <w:bookmarkStart w:id="17" w:name="_Toc126990452"/>
-      <w:bookmarkStart w:id="18" w:name="_Toc108452226"/>
-      <w:bookmarkStart w:id="19" w:name="_Toc108520349"/>
-      <w:bookmarkStart w:id="20" w:name="_Toc164193562"/>
+      <w:bookmarkStart w:id="17" w:name="_Toc164193562"/>
+      <w:bookmarkStart w:id="18" w:name="_Toc126990452"/>
+      <w:bookmarkStart w:id="19" w:name="_Toc108452226"/>
+      <w:bookmarkStart w:id="20" w:name="_Toc108520349"/>
       <w:r>
         <w:t xml:space="preserve">Section </w:t>
       </w:r>
@@ -4774,11 +4601,11 @@
       <w:r>
         <w:t>. Conclusion</w:t>
       </w:r>
-      <w:bookmarkEnd w:id="20"/>
-    </w:p>
-    <w:bookmarkEnd w:id="17"/>
+      <w:bookmarkEnd w:id="17"/>
+    </w:p>
     <w:bookmarkEnd w:id="18"/>
     <w:bookmarkEnd w:id="19"/>
+    <w:bookmarkEnd w:id="20"/>
     <w:p>
       <w:pPr>
         <w:spacing w:line="276" w:lineRule="auto"/>

</xml_diff>